<commit_message>
add a JayChou's picture
</commit_message>
<xml_diff>
--- a/p1-p8.docx
+++ b/p1-p8.docx
@@ -45,7 +45,55 @@
       </w:r>
     </w:p>
     <w:p/>
-    <w:p/>
+    <w:p>
+      <w:r>
+        <w:rPr>
+          <w:noProof/>
+        </w:rPr>
+        <w:drawing>
+          <wp:inline distT="0" distB="0" distL="0" distR="0" wp14:anchorId="7C623A1D" wp14:editId="178FEFEA">
+            <wp:extent cx="4402988" cy="2793613"/>
+            <wp:effectExtent l="0" t="0" r="0" b="6985"/>
+            <wp:docPr id="2" name="图片 2"/>
+            <wp:cNvGraphicFramePr>
+              <a:graphicFrameLocks xmlns:a="http://schemas.openxmlformats.org/drawingml/2006/main" noChangeAspect="1"/>
+            </wp:cNvGraphicFramePr>
+            <a:graphic xmlns:a="http://schemas.openxmlformats.org/drawingml/2006/main">
+              <a:graphicData uri="http://schemas.openxmlformats.org/drawingml/2006/picture">
+                <pic:pic xmlns:pic="http://schemas.openxmlformats.org/drawingml/2006/picture">
+                  <pic:nvPicPr>
+                    <pic:cNvPr id="1" name=""/>
+                    <pic:cNvPicPr/>
+                  </pic:nvPicPr>
+                  <pic:blipFill>
+                    <a:blip r:embed="rId5"/>
+                    <a:stretch>
+                      <a:fillRect/>
+                    </a:stretch>
+                  </pic:blipFill>
+                  <pic:spPr>
+                    <a:xfrm>
+                      <a:off x="0" y="0"/>
+                      <a:ext cx="4416139" cy="2801957"/>
+                    </a:xfrm>
+                    <a:prstGeom prst="rect">
+                      <a:avLst/>
+                    </a:prstGeom>
+                  </pic:spPr>
+                </pic:pic>
+              </a:graphicData>
+            </a:graphic>
+          </wp:inline>
+        </w:drawing>
+      </w:r>
+    </w:p>
+    <w:p>
+      <w:pPr>
+        <w:rPr>
+          <w:rFonts w:hint="eastAsia"/>
+        </w:rPr>
+      </w:pPr>
+    </w:p>
     <w:p>
       <w:pPr>
         <w:rPr>

</xml_diff>

<commit_message>
add a Jay's interesting picture.
</commit_message>
<xml_diff>
--- a/p1-p8.docx
+++ b/p1-p8.docx
@@ -3,11 +3,6 @@
 <w:document xmlns:wpc="http://schemas.microsoft.com/office/word/2010/wordprocessingCanvas" xmlns:cx="http://schemas.microsoft.com/office/drawing/2014/chartex" xmlns:cx1="http://schemas.microsoft.com/office/drawing/2015/9/8/chartex" xmlns:cx2="http://schemas.microsoft.com/office/drawing/2015/10/21/chartex" xmlns:cx3="http://schemas.microsoft.com/office/drawing/2016/5/9/chartex" xmlns:cx4="http://schemas.microsoft.com/office/drawing/2016/5/10/chartex" xmlns:cx5="http://schemas.microsoft.com/office/drawing/2016/5/11/chartex" xmlns:cx6="http://schemas.microsoft.com/office/drawing/2016/5/12/chartex" xmlns:cx7="http://schemas.microsoft.com/office/drawing/2016/5/13/chartex" xmlns:cx8="http://schemas.microsoft.com/office/drawing/2016/5/14/chartex" xmlns:mc="http://schemas.openxmlformats.org/markup-compatibility/2006" xmlns:aink="http://schemas.microsoft.com/office/drawing/2016/ink" xmlns:am3d="http://schemas.microsoft.com/office/drawing/2017/model3d" xmlns:o="urn:schemas-microsoft-com:office:office" xmlns:r="http://schemas.openxmlformats.org/officeDocument/2006/relationships" xmlns:m="http://schemas.openxmlformats.org/officeDocument/2006/math" xmlns:v="urn:schemas-microsoft-com:vml" xmlns:wp14="http://schemas.microsoft.com/office/word/2010/wordprocessingDrawing" xmlns:wp="http://schemas.openxmlformats.org/drawingml/2006/wordprocessingDrawing" xmlns:w10="urn:schemas-microsoft-com:office:word" xmlns:w="http://schemas.openxmlformats.org/wordprocessingml/2006/main" xmlns:w14="http://schemas.microsoft.com/office/word/2010/wordml" xmlns:w15="http://schemas.microsoft.com/office/word/2012/wordml" xmlns:w16cex="http://schemas.microsoft.com/office/word/2018/wordml/cex" xmlns:w16cid="http://schemas.microsoft.com/office/word/2016/wordml/cid" xmlns:w16="http://schemas.microsoft.com/office/word/2018/wordml" xmlns:w16sdtdh="http://schemas.microsoft.com/office/word/2020/wordml/sdtdatahash" xmlns:w16se="http://schemas.microsoft.com/office/word/2015/wordml/symex" xmlns:wpg="http://schemas.microsoft.com/office/word/2010/wordprocessingGroup" xmlns:wpi="http://schemas.microsoft.com/office/word/2010/wordprocessingInk" xmlns:wne="http://schemas.microsoft.com/office/word/2006/wordml" xmlns:wps="http://schemas.microsoft.com/office/word/2010/wordprocessingShape" mc:Ignorable="w14 w15 w16se w16cid w16 w16cex w16sdtdh wp14">
   <w:body>
     <w:p>
-      <w:pPr>
-        <w:rPr>
-          <w:rFonts w:hint="eastAsia"/>
-        </w:rPr>
-      </w:pPr>
       <w:r>
         <w:rPr>
           <w:noProof/>
@@ -49,7 +44,48 @@
         </w:drawing>
       </w:r>
     </w:p>
-    <w:p/>
+    <w:p>
+      <w:r>
+        <w:rPr>
+          <w:noProof/>
+        </w:rPr>
+        <w:drawing>
+          <wp:inline distT="0" distB="0" distL="0" distR="0" wp14:anchorId="42240A9E" wp14:editId="7BB82EEE">
+            <wp:extent cx="2547956" cy="1514486"/>
+            <wp:effectExtent l="0" t="0" r="5080" b="0"/>
+            <wp:docPr id="2" name="图片 2"/>
+            <wp:cNvGraphicFramePr>
+              <a:graphicFrameLocks xmlns:a="http://schemas.openxmlformats.org/drawingml/2006/main" noChangeAspect="1"/>
+            </wp:cNvGraphicFramePr>
+            <a:graphic xmlns:a="http://schemas.openxmlformats.org/drawingml/2006/main">
+              <a:graphicData uri="http://schemas.openxmlformats.org/drawingml/2006/picture">
+                <pic:pic xmlns:pic="http://schemas.openxmlformats.org/drawingml/2006/picture">
+                  <pic:nvPicPr>
+                    <pic:cNvPr id="1" name=""/>
+                    <pic:cNvPicPr/>
+                  </pic:nvPicPr>
+                  <pic:blipFill>
+                    <a:blip r:embed="rId5"/>
+                    <a:stretch>
+                      <a:fillRect/>
+                    </a:stretch>
+                  </pic:blipFill>
+                  <pic:spPr>
+                    <a:xfrm>
+                      <a:off x="0" y="0"/>
+                      <a:ext cx="2547956" cy="1514486"/>
+                    </a:xfrm>
+                    <a:prstGeom prst="rect">
+                      <a:avLst/>
+                    </a:prstGeom>
+                  </pic:spPr>
+                </pic:pic>
+              </a:graphicData>
+            </a:graphic>
+          </wp:inline>
+        </w:drawing>
+      </w:r>
+    </w:p>
     <w:p>
       <w:r>
         <w:rPr>
@@ -71,7 +107,7 @@
                     <pic:cNvPicPr/>
                   </pic:nvPicPr>
                   <pic:blipFill>
-                    <a:blip r:embed="rId5"/>
+                    <a:blip r:embed="rId6"/>
                     <a:stretch>
                       <a:fillRect/>
                     </a:stretch>
@@ -94,11 +130,6 @@
     </w:p>
     <w:p/>
     <w:p>
-      <w:pPr>
-        <w:rPr>
-          <w:rFonts w:hint="eastAsia"/>
-        </w:rPr>
-      </w:pPr>
       <w:r>
         <w:rPr>
           <w:noProof/>
@@ -119,7 +150,7 @@
                     <pic:cNvPicPr/>
                   </pic:nvPicPr>
                   <pic:blipFill>
-                    <a:blip r:embed="rId6"/>
+                    <a:blip r:embed="rId7"/>
                     <a:stretch>
                       <a:fillRect/>
                     </a:stretch>
@@ -140,13 +171,7 @@
         </w:drawing>
       </w:r>
     </w:p>
-    <w:p>
-      <w:pPr>
-        <w:rPr>
-          <w:rFonts w:hint="eastAsia"/>
-        </w:rPr>
-      </w:pPr>
-    </w:p>
+    <w:p/>
     <w:p>
       <w:r>
         <w:rPr>
@@ -168,7 +193,7 @@
                     <pic:cNvPicPr/>
                   </pic:nvPicPr>
                   <pic:blipFill>
-                    <a:blip r:embed="rId7"/>
+                    <a:blip r:embed="rId8"/>
                     <a:stretch>
                       <a:fillRect/>
                     </a:stretch>
@@ -195,6 +220,7 @@
         <w:rPr>
           <w:noProof/>
         </w:rPr>
+        <w:lastRenderedPageBreak/>
         <w:drawing>
           <wp:inline distT="0" distB="0" distL="0" distR="0" wp14:anchorId="7332E1B6" wp14:editId="0209F8AF">
             <wp:extent cx="4343432" cy="1347797"/>
@@ -211,7 +237,7 @@
                     <pic:cNvPicPr/>
                   </pic:nvPicPr>
                   <pic:blipFill>
-                    <a:blip r:embed="rId8"/>
+                    <a:blip r:embed="rId9"/>
                     <a:stretch>
                       <a:fillRect/>
                     </a:stretch>
@@ -232,19 +258,12 @@
         </w:drawing>
       </w:r>
     </w:p>
-    <w:p>
-      <w:pPr>
-        <w:rPr>
-          <w:rFonts w:hint="eastAsia"/>
-        </w:rPr>
-      </w:pPr>
-    </w:p>
-    <w:p>
-      <w:r>
-        <w:rPr>
-          <w:noProof/>
-        </w:rPr>
-        <w:lastRenderedPageBreak/>
+    <w:p/>
+    <w:p>
+      <w:r>
+        <w:rPr>
+          <w:noProof/>
+        </w:rPr>
         <w:drawing>
           <wp:inline distT="0" distB="0" distL="0" distR="0" wp14:anchorId="6732B5D1" wp14:editId="1F760F4F">
             <wp:extent cx="3943379" cy="733430"/>
@@ -261,7 +280,7 @@
                     <pic:cNvPicPr/>
                   </pic:nvPicPr>
                   <pic:blipFill>
-                    <a:blip r:embed="rId9"/>
+                    <a:blip r:embed="rId10"/>
                     <a:stretch>
                       <a:fillRect/>
                     </a:stretch>
@@ -304,7 +323,7 @@
                     <pic:cNvPicPr/>
                   </pic:nvPicPr>
                   <pic:blipFill>
-                    <a:blip r:embed="rId10"/>
+                    <a:blip r:embed="rId11"/>
                     <a:stretch>
                       <a:fillRect/>
                     </a:stretch>
@@ -347,7 +366,7 @@
                     <pic:cNvPicPr/>
                   </pic:nvPicPr>
                   <pic:blipFill>
-                    <a:blip r:embed="rId11"/>
+                    <a:blip r:embed="rId12"/>
                     <a:stretch>
                       <a:fillRect/>
                     </a:stretch>
@@ -390,7 +409,7 @@
                     <pic:cNvPicPr/>
                   </pic:nvPicPr>
                   <pic:blipFill>
-                    <a:blip r:embed="rId12"/>
+                    <a:blip r:embed="rId13"/>
                     <a:stretch>
                       <a:fillRect/>
                     </a:stretch>
@@ -433,7 +452,7 @@
                     <pic:cNvPicPr/>
                   </pic:nvPicPr>
                   <pic:blipFill>
-                    <a:blip r:embed="rId13"/>
+                    <a:blip r:embed="rId14"/>
                     <a:stretch>
                       <a:fillRect/>
                     </a:stretch>
@@ -476,7 +495,7 @@
                     <pic:cNvPicPr/>
                   </pic:nvPicPr>
                   <pic:blipFill>
-                    <a:blip r:embed="rId14"/>
+                    <a:blip r:embed="rId15"/>
                     <a:stretch>
                       <a:fillRect/>
                     </a:stretch>
@@ -503,6 +522,7 @@
         <w:rPr>
           <w:noProof/>
         </w:rPr>
+        <w:lastRenderedPageBreak/>
         <w:drawing>
           <wp:inline distT="0" distB="0" distL="0" distR="0" wp14:anchorId="2A041237" wp14:editId="6EEF0013">
             <wp:extent cx="5274310" cy="784860"/>
@@ -519,7 +539,7 @@
                     <pic:cNvPicPr/>
                   </pic:nvPicPr>
                   <pic:blipFill>
-                    <a:blip r:embed="rId15"/>
+                    <a:blip r:embed="rId16"/>
                     <a:stretch>
                       <a:fillRect/>
                     </a:stretch>
@@ -546,7 +566,6 @@
         <w:rPr>
           <w:noProof/>
         </w:rPr>
-        <w:lastRenderedPageBreak/>
         <w:drawing>
           <wp:inline distT="0" distB="0" distL="0" distR="0" wp14:anchorId="317EFB2C" wp14:editId="4AFC2B39">
             <wp:extent cx="5274310" cy="2625090"/>
@@ -563,7 +582,7 @@
                     <pic:cNvPicPr/>
                   </pic:nvPicPr>
                   <pic:blipFill>
-                    <a:blip r:embed="rId16"/>
+                    <a:blip r:embed="rId17"/>
                     <a:stretch>
                       <a:fillRect/>
                     </a:stretch>
@@ -606,7 +625,7 @@
                     <pic:cNvPicPr/>
                   </pic:nvPicPr>
                   <pic:blipFill>
-                    <a:blip r:embed="rId17"/>
+                    <a:blip r:embed="rId18"/>
                     <a:stretch>
                       <a:fillRect/>
                     </a:stretch>
@@ -649,7 +668,7 @@
                     <pic:cNvPicPr/>
                   </pic:nvPicPr>
                   <pic:blipFill>
-                    <a:blip r:embed="rId18"/>
+                    <a:blip r:embed="rId19"/>
                     <a:stretch>
                       <a:fillRect/>
                     </a:stretch>
@@ -692,7 +711,7 @@
                     <pic:cNvPicPr/>
                   </pic:nvPicPr>
                   <pic:blipFill>
-                    <a:blip r:embed="rId19"/>
+                    <a:blip r:embed="rId20"/>
                     <a:stretch>
                       <a:fillRect/>
                     </a:stretch>
@@ -719,6 +738,7 @@
         <w:rPr>
           <w:noProof/>
         </w:rPr>
+        <w:lastRenderedPageBreak/>
         <w:drawing>
           <wp:inline distT="0" distB="0" distL="0" distR="0" wp14:anchorId="798231A0" wp14:editId="0C87DC15">
             <wp:extent cx="5274310" cy="2540000"/>
@@ -735,7 +755,7 @@
                     <pic:cNvPicPr/>
                   </pic:nvPicPr>
                   <pic:blipFill>
-                    <a:blip r:embed="rId20"/>
+                    <a:blip r:embed="rId21"/>
                     <a:stretch>
                       <a:fillRect/>
                     </a:stretch>
@@ -761,7 +781,6 @@
         <w:rPr>
           <w:noProof/>
         </w:rPr>
-        <w:lastRenderedPageBreak/>
         <w:drawing>
           <wp:inline distT="0" distB="0" distL="0" distR="0" wp14:anchorId="3402585D" wp14:editId="4D2B2343">
             <wp:extent cx="5274310" cy="655320"/>
@@ -778,7 +797,7 @@
                     <pic:cNvPicPr/>
                   </pic:nvPicPr>
                   <pic:blipFill>
-                    <a:blip r:embed="rId21"/>
+                    <a:blip r:embed="rId22"/>
                     <a:stretch>
                       <a:fillRect/>
                     </a:stretch>
@@ -821,7 +840,7 @@
                     <pic:cNvPicPr/>
                   </pic:nvPicPr>
                   <pic:blipFill>
-                    <a:blip r:embed="rId22"/>
+                    <a:blip r:embed="rId23"/>
                     <a:stretch>
                       <a:fillRect/>
                     </a:stretch>
@@ -864,7 +883,7 @@
                     <pic:cNvPicPr/>
                   </pic:nvPicPr>
                   <pic:blipFill>
-                    <a:blip r:embed="rId23"/>
+                    <a:blip r:embed="rId24"/>
                     <a:stretch>
                       <a:fillRect/>
                     </a:stretch>
@@ -907,7 +926,7 @@
                     <pic:cNvPicPr/>
                   </pic:nvPicPr>
                   <pic:blipFill>
-                    <a:blip r:embed="rId24"/>
+                    <a:blip r:embed="rId25"/>
                     <a:stretch>
                       <a:fillRect/>
                     </a:stretch>
@@ -934,6 +953,7 @@
         <w:rPr>
           <w:noProof/>
         </w:rPr>
+        <w:lastRenderedPageBreak/>
         <w:drawing>
           <wp:inline distT="0" distB="0" distL="0" distR="0" wp14:anchorId="1E4A5126" wp14:editId="6F045719">
             <wp:extent cx="5274310" cy="1064895"/>
@@ -950,7 +970,7 @@
                     <pic:cNvPicPr/>
                   </pic:nvPicPr>
                   <pic:blipFill>
-                    <a:blip r:embed="rId25"/>
+                    <a:blip r:embed="rId26"/>
                     <a:stretch>
                       <a:fillRect/>
                     </a:stretch>
@@ -993,7 +1013,7 @@
                     <pic:cNvPicPr/>
                   </pic:nvPicPr>
                   <pic:blipFill>
-                    <a:blip r:embed="rId26"/>
+                    <a:blip r:embed="rId27"/>
                     <a:stretch>
                       <a:fillRect/>
                     </a:stretch>
@@ -1020,7 +1040,6 @@
         <w:rPr>
           <w:noProof/>
         </w:rPr>
-        <w:lastRenderedPageBreak/>
         <w:drawing>
           <wp:inline distT="0" distB="0" distL="0" distR="0" wp14:anchorId="08791042" wp14:editId="1C2C3BA2">
             <wp:extent cx="5274310" cy="729615"/>
@@ -1037,7 +1056,7 @@
                     <pic:cNvPicPr/>
                   </pic:nvPicPr>
                   <pic:blipFill>
-                    <a:blip r:embed="rId27"/>
+                    <a:blip r:embed="rId28"/>
                     <a:stretch>
                       <a:fillRect/>
                     </a:stretch>
@@ -1080,7 +1099,7 @@
                     <pic:cNvPicPr/>
                   </pic:nvPicPr>
                   <pic:blipFill>
-                    <a:blip r:embed="rId28"/>
+                    <a:blip r:embed="rId29"/>
                     <a:stretch>
                       <a:fillRect/>
                     </a:stretch>
@@ -1123,7 +1142,7 @@
                     <pic:cNvPicPr/>
                   </pic:nvPicPr>
                   <pic:blipFill>
-                    <a:blip r:embed="rId29"/>
+                    <a:blip r:embed="rId30"/>
                     <a:stretch>
                       <a:fillRect/>
                     </a:stretch>
@@ -1166,7 +1185,7 @@
                     <pic:cNvPicPr/>
                   </pic:nvPicPr>
                   <pic:blipFill>
-                    <a:blip r:embed="rId30"/>
+                    <a:blip r:embed="rId31"/>
                     <a:stretch>
                       <a:fillRect/>
                     </a:stretch>
@@ -1209,7 +1228,7 @@
                     <pic:cNvPicPr/>
                   </pic:nvPicPr>
                   <pic:blipFill>
-                    <a:blip r:embed="rId31"/>
+                    <a:blip r:embed="rId32"/>
                     <a:stretch>
                       <a:fillRect/>
                     </a:stretch>
@@ -1236,6 +1255,7 @@
         <w:rPr>
           <w:noProof/>
         </w:rPr>
+        <w:lastRenderedPageBreak/>
         <w:drawing>
           <wp:inline distT="0" distB="0" distL="0" distR="0" wp14:anchorId="3930AAE0" wp14:editId="5D7B72C7">
             <wp:extent cx="5274310" cy="436245"/>
@@ -1252,7 +1272,7 @@
                     <pic:cNvPicPr/>
                   </pic:nvPicPr>
                   <pic:blipFill>
-                    <a:blip r:embed="rId32"/>
+                    <a:blip r:embed="rId33"/>
                     <a:stretch>
                       <a:fillRect/>
                     </a:stretch>
@@ -1295,7 +1315,7 @@
                     <pic:cNvPicPr/>
                   </pic:nvPicPr>
                   <pic:blipFill>
-                    <a:blip r:embed="rId33"/>
+                    <a:blip r:embed="rId34"/>
                     <a:stretch>
                       <a:fillRect/>
                     </a:stretch>
@@ -1338,7 +1358,7 @@
                     <pic:cNvPicPr/>
                   </pic:nvPicPr>
                   <pic:blipFill>
-                    <a:blip r:embed="rId34"/>
+                    <a:blip r:embed="rId35"/>
                     <a:stretch>
                       <a:fillRect/>
                     </a:stretch>
@@ -1364,7 +1384,6 @@
         <w:rPr>
           <w:noProof/>
         </w:rPr>
-        <w:lastRenderedPageBreak/>
         <w:drawing>
           <wp:inline distT="0" distB="0" distL="0" distR="0" wp14:anchorId="5188928B" wp14:editId="1AC28B4B">
             <wp:extent cx="5274310" cy="1348740"/>
@@ -1381,7 +1400,7 @@
                     <pic:cNvPicPr/>
                   </pic:nvPicPr>
                   <pic:blipFill>
-                    <a:blip r:embed="rId35"/>
+                    <a:blip r:embed="rId36"/>
                     <a:stretch>
                       <a:fillRect/>
                     </a:stretch>
@@ -1403,20 +1422,8 @@
       </w:r>
     </w:p>
     <w:p/>
-    <w:p>
-      <w:pPr>
-        <w:rPr>
-          <w:rFonts w:hint="eastAsia"/>
-        </w:rPr>
-      </w:pPr>
-    </w:p>
-    <w:p>
-      <w:pPr>
-        <w:rPr>
-          <w:rFonts w:hint="eastAsia"/>
-        </w:rPr>
-      </w:pPr>
-    </w:p>
+    <w:p/>
+    <w:p/>
     <w:sectPr>
       <w:pgSz w:w="11906" w:h="16838"/>
       <w:pgMar w:top="1440" w:right="1800" w:bottom="1440" w:left="1800" w:header="851" w:footer="992" w:gutter="0"/>

</xml_diff>

<commit_message>
add a handsome Jay's picture.
</commit_message>
<xml_diff>
--- a/p1-p8.docx
+++ b/p1-p8.docx
@@ -3,11 +3,6 @@
 <w:document xmlns:wpc="http://schemas.microsoft.com/office/word/2010/wordprocessingCanvas" xmlns:cx="http://schemas.microsoft.com/office/drawing/2014/chartex" xmlns:cx1="http://schemas.microsoft.com/office/drawing/2015/9/8/chartex" xmlns:cx2="http://schemas.microsoft.com/office/drawing/2015/10/21/chartex" xmlns:cx3="http://schemas.microsoft.com/office/drawing/2016/5/9/chartex" xmlns:cx4="http://schemas.microsoft.com/office/drawing/2016/5/10/chartex" xmlns:cx5="http://schemas.microsoft.com/office/drawing/2016/5/11/chartex" xmlns:cx6="http://schemas.microsoft.com/office/drawing/2016/5/12/chartex" xmlns:cx7="http://schemas.microsoft.com/office/drawing/2016/5/13/chartex" xmlns:cx8="http://schemas.microsoft.com/office/drawing/2016/5/14/chartex" xmlns:mc="http://schemas.openxmlformats.org/markup-compatibility/2006" xmlns:aink="http://schemas.microsoft.com/office/drawing/2016/ink" xmlns:am3d="http://schemas.microsoft.com/office/drawing/2017/model3d" xmlns:o="urn:schemas-microsoft-com:office:office" xmlns:r="http://schemas.openxmlformats.org/officeDocument/2006/relationships" xmlns:m="http://schemas.openxmlformats.org/officeDocument/2006/math" xmlns:v="urn:schemas-microsoft-com:vml" xmlns:wp14="http://schemas.microsoft.com/office/word/2010/wordprocessingDrawing" xmlns:wp="http://schemas.openxmlformats.org/drawingml/2006/wordprocessingDrawing" xmlns:w10="urn:schemas-microsoft-com:office:word" xmlns:w="http://schemas.openxmlformats.org/wordprocessingml/2006/main" xmlns:w14="http://schemas.microsoft.com/office/word/2010/wordml" xmlns:w15="http://schemas.microsoft.com/office/word/2012/wordml" xmlns:w16cex="http://schemas.microsoft.com/office/word/2018/wordml/cex" xmlns:w16cid="http://schemas.microsoft.com/office/word/2016/wordml/cid" xmlns:w16="http://schemas.microsoft.com/office/word/2018/wordml" xmlns:w16sdtdh="http://schemas.microsoft.com/office/word/2020/wordml/sdtdatahash" xmlns:w16se="http://schemas.microsoft.com/office/word/2015/wordml/symex" xmlns:wpg="http://schemas.microsoft.com/office/word/2010/wordprocessingGroup" xmlns:wpi="http://schemas.microsoft.com/office/word/2010/wordprocessingInk" xmlns:wne="http://schemas.microsoft.com/office/word/2006/wordml" xmlns:wps="http://schemas.microsoft.com/office/word/2010/wordprocessingShape" mc:Ignorable="w14 w15 w16se w16cid w16 w16cex w16sdtdh wp14">
   <w:body>
     <w:p>
-      <w:pPr>
-        <w:rPr>
-          <w:rFonts w:hint="eastAsia"/>
-        </w:rPr>
-      </w:pPr>
       <w:r>
         <w:rPr>
           <w:noProof/>
@@ -49,7 +44,48 @@
         </w:drawing>
       </w:r>
     </w:p>
-    <w:p/>
+    <w:p>
+      <w:r>
+        <w:rPr>
+          <w:noProof/>
+        </w:rPr>
+        <w:drawing>
+          <wp:inline distT="0" distB="0" distL="0" distR="0" wp14:anchorId="31984455" wp14:editId="39823AFC">
+            <wp:extent cx="1733563" cy="1624024"/>
+            <wp:effectExtent l="0" t="0" r="0" b="0"/>
+            <wp:docPr id="2" name="图片 2"/>
+            <wp:cNvGraphicFramePr>
+              <a:graphicFrameLocks xmlns:a="http://schemas.openxmlformats.org/drawingml/2006/main" noChangeAspect="1"/>
+            </wp:cNvGraphicFramePr>
+            <a:graphic xmlns:a="http://schemas.openxmlformats.org/drawingml/2006/main">
+              <a:graphicData uri="http://schemas.openxmlformats.org/drawingml/2006/picture">
+                <pic:pic xmlns:pic="http://schemas.openxmlformats.org/drawingml/2006/picture">
+                  <pic:nvPicPr>
+                    <pic:cNvPr id="1" name=""/>
+                    <pic:cNvPicPr/>
+                  </pic:nvPicPr>
+                  <pic:blipFill>
+                    <a:blip r:embed="rId5"/>
+                    <a:stretch>
+                      <a:fillRect/>
+                    </a:stretch>
+                  </pic:blipFill>
+                  <pic:spPr>
+                    <a:xfrm>
+                      <a:off x="0" y="0"/>
+                      <a:ext cx="1733563" cy="1624024"/>
+                    </a:xfrm>
+                    <a:prstGeom prst="rect">
+                      <a:avLst/>
+                    </a:prstGeom>
+                  </pic:spPr>
+                </pic:pic>
+              </a:graphicData>
+            </a:graphic>
+          </wp:inline>
+        </w:drawing>
+      </w:r>
+    </w:p>
     <w:p>
       <w:r>
         <w:rPr>
@@ -71,7 +107,7 @@
                     <pic:cNvPicPr/>
                   </pic:nvPicPr>
                   <pic:blipFill>
-                    <a:blip r:embed="rId5"/>
+                    <a:blip r:embed="rId6"/>
                     <a:stretch>
                       <a:fillRect/>
                     </a:stretch>
@@ -94,11 +130,6 @@
     </w:p>
     <w:p/>
     <w:p>
-      <w:pPr>
-        <w:rPr>
-          <w:rFonts w:hint="eastAsia"/>
-        </w:rPr>
-      </w:pPr>
       <w:r>
         <w:rPr>
           <w:noProof/>
@@ -119,7 +150,7 @@
                     <pic:cNvPicPr/>
                   </pic:nvPicPr>
                   <pic:blipFill>
-                    <a:blip r:embed="rId6"/>
+                    <a:blip r:embed="rId7"/>
                     <a:stretch>
                       <a:fillRect/>
                     </a:stretch>
@@ -140,13 +171,7 @@
         </w:drawing>
       </w:r>
     </w:p>
-    <w:p>
-      <w:pPr>
-        <w:rPr>
-          <w:rFonts w:hint="eastAsia"/>
-        </w:rPr>
-      </w:pPr>
-    </w:p>
+    <w:p/>
     <w:p>
       <w:r>
         <w:rPr>
@@ -168,7 +193,7 @@
                     <pic:cNvPicPr/>
                   </pic:nvPicPr>
                   <pic:blipFill>
-                    <a:blip r:embed="rId7"/>
+                    <a:blip r:embed="rId8"/>
                     <a:stretch>
                       <a:fillRect/>
                     </a:stretch>
@@ -195,6 +220,7 @@
         <w:rPr>
           <w:noProof/>
         </w:rPr>
+        <w:lastRenderedPageBreak/>
         <w:drawing>
           <wp:inline distT="0" distB="0" distL="0" distR="0" wp14:anchorId="7332E1B6" wp14:editId="0209F8AF">
             <wp:extent cx="4343432" cy="1347797"/>
@@ -211,7 +237,7 @@
                     <pic:cNvPicPr/>
                   </pic:nvPicPr>
                   <pic:blipFill>
-                    <a:blip r:embed="rId8"/>
+                    <a:blip r:embed="rId9"/>
                     <a:stretch>
                       <a:fillRect/>
                     </a:stretch>
@@ -232,19 +258,12 @@
         </w:drawing>
       </w:r>
     </w:p>
-    <w:p>
-      <w:pPr>
-        <w:rPr>
-          <w:rFonts w:hint="eastAsia"/>
-        </w:rPr>
-      </w:pPr>
-    </w:p>
-    <w:p>
-      <w:r>
-        <w:rPr>
-          <w:noProof/>
-        </w:rPr>
-        <w:lastRenderedPageBreak/>
+    <w:p/>
+    <w:p>
+      <w:r>
+        <w:rPr>
+          <w:noProof/>
+        </w:rPr>
         <w:drawing>
           <wp:inline distT="0" distB="0" distL="0" distR="0" wp14:anchorId="6732B5D1" wp14:editId="1F760F4F">
             <wp:extent cx="3943379" cy="733430"/>
@@ -261,7 +280,7 @@
                     <pic:cNvPicPr/>
                   </pic:nvPicPr>
                   <pic:blipFill>
-                    <a:blip r:embed="rId9"/>
+                    <a:blip r:embed="rId10"/>
                     <a:stretch>
                       <a:fillRect/>
                     </a:stretch>
@@ -304,7 +323,7 @@
                     <pic:cNvPicPr/>
                   </pic:nvPicPr>
                   <pic:blipFill>
-                    <a:blip r:embed="rId10"/>
+                    <a:blip r:embed="rId11"/>
                     <a:stretch>
                       <a:fillRect/>
                     </a:stretch>
@@ -347,7 +366,7 @@
                     <pic:cNvPicPr/>
                   </pic:nvPicPr>
                   <pic:blipFill>
-                    <a:blip r:embed="rId11"/>
+                    <a:blip r:embed="rId12"/>
                     <a:stretch>
                       <a:fillRect/>
                     </a:stretch>
@@ -390,7 +409,7 @@
                     <pic:cNvPicPr/>
                   </pic:nvPicPr>
                   <pic:blipFill>
-                    <a:blip r:embed="rId12"/>
+                    <a:blip r:embed="rId13"/>
                     <a:stretch>
                       <a:fillRect/>
                     </a:stretch>
@@ -433,7 +452,7 @@
                     <pic:cNvPicPr/>
                   </pic:nvPicPr>
                   <pic:blipFill>
-                    <a:blip r:embed="rId13"/>
+                    <a:blip r:embed="rId14"/>
                     <a:stretch>
                       <a:fillRect/>
                     </a:stretch>
@@ -476,7 +495,7 @@
                     <pic:cNvPicPr/>
                   </pic:nvPicPr>
                   <pic:blipFill>
-                    <a:blip r:embed="rId14"/>
+                    <a:blip r:embed="rId15"/>
                     <a:stretch>
                       <a:fillRect/>
                     </a:stretch>
@@ -503,6 +522,7 @@
         <w:rPr>
           <w:noProof/>
         </w:rPr>
+        <w:lastRenderedPageBreak/>
         <w:drawing>
           <wp:inline distT="0" distB="0" distL="0" distR="0" wp14:anchorId="2A041237" wp14:editId="6EEF0013">
             <wp:extent cx="5274310" cy="784860"/>
@@ -519,7 +539,7 @@
                     <pic:cNvPicPr/>
                   </pic:nvPicPr>
                   <pic:blipFill>
-                    <a:blip r:embed="rId15"/>
+                    <a:blip r:embed="rId16"/>
                     <a:stretch>
                       <a:fillRect/>
                     </a:stretch>
@@ -546,7 +566,6 @@
         <w:rPr>
           <w:noProof/>
         </w:rPr>
-        <w:lastRenderedPageBreak/>
         <w:drawing>
           <wp:inline distT="0" distB="0" distL="0" distR="0" wp14:anchorId="317EFB2C" wp14:editId="4AFC2B39">
             <wp:extent cx="5274310" cy="2625090"/>
@@ -563,7 +582,7 @@
                     <pic:cNvPicPr/>
                   </pic:nvPicPr>
                   <pic:blipFill>
-                    <a:blip r:embed="rId16"/>
+                    <a:blip r:embed="rId17"/>
                     <a:stretch>
                       <a:fillRect/>
                     </a:stretch>
@@ -606,7 +625,7 @@
                     <pic:cNvPicPr/>
                   </pic:nvPicPr>
                   <pic:blipFill>
-                    <a:blip r:embed="rId17"/>
+                    <a:blip r:embed="rId18"/>
                     <a:stretch>
                       <a:fillRect/>
                     </a:stretch>
@@ -649,7 +668,7 @@
                     <pic:cNvPicPr/>
                   </pic:nvPicPr>
                   <pic:blipFill>
-                    <a:blip r:embed="rId18"/>
+                    <a:blip r:embed="rId19"/>
                     <a:stretch>
                       <a:fillRect/>
                     </a:stretch>
@@ -692,7 +711,7 @@
                     <pic:cNvPicPr/>
                   </pic:nvPicPr>
                   <pic:blipFill>
-                    <a:blip r:embed="rId19"/>
+                    <a:blip r:embed="rId20"/>
                     <a:stretch>
                       <a:fillRect/>
                     </a:stretch>
@@ -719,6 +738,7 @@
         <w:rPr>
           <w:noProof/>
         </w:rPr>
+        <w:lastRenderedPageBreak/>
         <w:drawing>
           <wp:inline distT="0" distB="0" distL="0" distR="0" wp14:anchorId="798231A0" wp14:editId="0C87DC15">
             <wp:extent cx="5274310" cy="2540000"/>
@@ -735,7 +755,7 @@
                     <pic:cNvPicPr/>
                   </pic:nvPicPr>
                   <pic:blipFill>
-                    <a:blip r:embed="rId20"/>
+                    <a:blip r:embed="rId21"/>
                     <a:stretch>
                       <a:fillRect/>
                     </a:stretch>
@@ -761,7 +781,6 @@
         <w:rPr>
           <w:noProof/>
         </w:rPr>
-        <w:lastRenderedPageBreak/>
         <w:drawing>
           <wp:inline distT="0" distB="0" distL="0" distR="0" wp14:anchorId="3402585D" wp14:editId="4D2B2343">
             <wp:extent cx="5274310" cy="655320"/>
@@ -778,7 +797,7 @@
                     <pic:cNvPicPr/>
                   </pic:nvPicPr>
                   <pic:blipFill>
-                    <a:blip r:embed="rId21"/>
+                    <a:blip r:embed="rId22"/>
                     <a:stretch>
                       <a:fillRect/>
                     </a:stretch>
@@ -821,7 +840,7 @@
                     <pic:cNvPicPr/>
                   </pic:nvPicPr>
                   <pic:blipFill>
-                    <a:blip r:embed="rId22"/>
+                    <a:blip r:embed="rId23"/>
                     <a:stretch>
                       <a:fillRect/>
                     </a:stretch>
@@ -864,7 +883,7 @@
                     <pic:cNvPicPr/>
                   </pic:nvPicPr>
                   <pic:blipFill>
-                    <a:blip r:embed="rId23"/>
+                    <a:blip r:embed="rId24"/>
                     <a:stretch>
                       <a:fillRect/>
                     </a:stretch>
@@ -907,7 +926,7 @@
                     <pic:cNvPicPr/>
                   </pic:nvPicPr>
                   <pic:blipFill>
-                    <a:blip r:embed="rId24"/>
+                    <a:blip r:embed="rId25"/>
                     <a:stretch>
                       <a:fillRect/>
                     </a:stretch>
@@ -934,6 +953,7 @@
         <w:rPr>
           <w:noProof/>
         </w:rPr>
+        <w:lastRenderedPageBreak/>
         <w:drawing>
           <wp:inline distT="0" distB="0" distL="0" distR="0" wp14:anchorId="1E4A5126" wp14:editId="6F045719">
             <wp:extent cx="5274310" cy="1064895"/>
@@ -950,7 +970,7 @@
                     <pic:cNvPicPr/>
                   </pic:nvPicPr>
                   <pic:blipFill>
-                    <a:blip r:embed="rId25"/>
+                    <a:blip r:embed="rId26"/>
                     <a:stretch>
                       <a:fillRect/>
                     </a:stretch>
@@ -993,7 +1013,7 @@
                     <pic:cNvPicPr/>
                   </pic:nvPicPr>
                   <pic:blipFill>
-                    <a:blip r:embed="rId26"/>
+                    <a:blip r:embed="rId27"/>
                     <a:stretch>
                       <a:fillRect/>
                     </a:stretch>
@@ -1020,7 +1040,6 @@
         <w:rPr>
           <w:noProof/>
         </w:rPr>
-        <w:lastRenderedPageBreak/>
         <w:drawing>
           <wp:inline distT="0" distB="0" distL="0" distR="0" wp14:anchorId="08791042" wp14:editId="1C2C3BA2">
             <wp:extent cx="5274310" cy="729615"/>
@@ -1037,7 +1056,7 @@
                     <pic:cNvPicPr/>
                   </pic:nvPicPr>
                   <pic:blipFill>
-                    <a:blip r:embed="rId27"/>
+                    <a:blip r:embed="rId28"/>
                     <a:stretch>
                       <a:fillRect/>
                     </a:stretch>
@@ -1080,7 +1099,7 @@
                     <pic:cNvPicPr/>
                   </pic:nvPicPr>
                   <pic:blipFill>
-                    <a:blip r:embed="rId28"/>
+                    <a:blip r:embed="rId29"/>
                     <a:stretch>
                       <a:fillRect/>
                     </a:stretch>
@@ -1123,7 +1142,7 @@
                     <pic:cNvPicPr/>
                   </pic:nvPicPr>
                   <pic:blipFill>
-                    <a:blip r:embed="rId29"/>
+                    <a:blip r:embed="rId30"/>
                     <a:stretch>
                       <a:fillRect/>
                     </a:stretch>
@@ -1166,7 +1185,7 @@
                     <pic:cNvPicPr/>
                   </pic:nvPicPr>
                   <pic:blipFill>
-                    <a:blip r:embed="rId30"/>
+                    <a:blip r:embed="rId31"/>
                     <a:stretch>
                       <a:fillRect/>
                     </a:stretch>
@@ -1209,7 +1228,7 @@
                     <pic:cNvPicPr/>
                   </pic:nvPicPr>
                   <pic:blipFill>
-                    <a:blip r:embed="rId31"/>
+                    <a:blip r:embed="rId32"/>
                     <a:stretch>
                       <a:fillRect/>
                     </a:stretch>
@@ -1236,6 +1255,7 @@
         <w:rPr>
           <w:noProof/>
         </w:rPr>
+        <w:lastRenderedPageBreak/>
         <w:drawing>
           <wp:inline distT="0" distB="0" distL="0" distR="0" wp14:anchorId="3930AAE0" wp14:editId="5D7B72C7">
             <wp:extent cx="5274310" cy="436245"/>
@@ -1252,7 +1272,7 @@
                     <pic:cNvPicPr/>
                   </pic:nvPicPr>
                   <pic:blipFill>
-                    <a:blip r:embed="rId32"/>
+                    <a:blip r:embed="rId33"/>
                     <a:stretch>
                       <a:fillRect/>
                     </a:stretch>
@@ -1295,7 +1315,7 @@
                     <pic:cNvPicPr/>
                   </pic:nvPicPr>
                   <pic:blipFill>
-                    <a:blip r:embed="rId33"/>
+                    <a:blip r:embed="rId34"/>
                     <a:stretch>
                       <a:fillRect/>
                     </a:stretch>
@@ -1338,7 +1358,7 @@
                     <pic:cNvPicPr/>
                   </pic:nvPicPr>
                   <pic:blipFill>
-                    <a:blip r:embed="rId34"/>
+                    <a:blip r:embed="rId35"/>
                     <a:stretch>
                       <a:fillRect/>
                     </a:stretch>
@@ -1364,7 +1384,6 @@
         <w:rPr>
           <w:noProof/>
         </w:rPr>
-        <w:lastRenderedPageBreak/>
         <w:drawing>
           <wp:inline distT="0" distB="0" distL="0" distR="0" wp14:anchorId="5188928B" wp14:editId="1AC28B4B">
             <wp:extent cx="5274310" cy="1348740"/>
@@ -1381,7 +1400,7 @@
                     <pic:cNvPicPr/>
                   </pic:nvPicPr>
                   <pic:blipFill>
-                    <a:blip r:embed="rId35"/>
+                    <a:blip r:embed="rId36"/>
                     <a:stretch>
                       <a:fillRect/>
                     </a:stretch>
@@ -1403,20 +1422,8 @@
       </w:r>
     </w:p>
     <w:p/>
-    <w:p>
-      <w:pPr>
-        <w:rPr>
-          <w:rFonts w:hint="eastAsia"/>
-        </w:rPr>
-      </w:pPr>
-    </w:p>
-    <w:p>
-      <w:pPr>
-        <w:rPr>
-          <w:rFonts w:hint="eastAsia"/>
-        </w:rPr>
-      </w:pPr>
-    </w:p>
+    <w:p/>
+    <w:p/>
     <w:sectPr>
       <w:pgSz w:w="11906" w:h="16838"/>
       <w:pgMar w:top="1440" w:right="1800" w:bottom="1440" w:left="1800" w:header="851" w:footer="992" w:gutter="0"/>

</xml_diff>